<commit_message>
Implemented Feb 1 2023 feedback
</commit_message>
<xml_diff>
--- a/docassemble/InterpreterRequest/data/templates/interpreter_request_instructions.docx
+++ b/docassemble/InterpreterRequest/data/templates/interpreter_request_instructions.docx
@@ -44,7 +44,7 @@
                     <pic:cNvPicPr/>
                   </pic:nvPicPr>
                   <pic:blipFill>
-                    <a:blip r:embed="rId5">
+                    <a:blip r:embed="rId7">
                       <a:extLst>
                         <a:ext uri="{28A0092B-C50C-407E-A947-70E740481C1C}">
                           <a14:useLocalDpi xmlns:a14="http://schemas.microsoft.com/office/drawing/2010/main" val="0"/>
@@ -207,295 +207,6 @@
                           <pic:cNvPicPr/>
                         </pic:nvPicPr>
                         <pic:blipFill>
-                          <a:blip r:embed="rId6">
-                            <a:extLst>
-                              <a:ext uri="{28A0092B-C50C-407E-A947-70E740481C1C}">
-                                <a14:useLocalDpi xmlns:a14="http://schemas.microsoft.com/office/drawing/2010/main" val="0"/>
-                              </a:ext>
-                            </a:extLst>
-                          </a:blip>
-                          <a:stretch>
-                            <a:fillRect/>
-                          </a:stretch>
-                        </pic:blipFill>
-                        <pic:spPr>
-                          <a:xfrm>
-                            <a:off x="0" y="0"/>
-                            <a:ext cx="914400" cy="914400"/>
-                          </a:xfrm>
-                          <a:prstGeom prst="rect">
-                            <a:avLst/>
-                          </a:prstGeom>
-                        </pic:spPr>
-                      </pic:pic>
-                    </a:graphicData>
-                  </a:graphic>
-                </wp:inline>
-              </w:drawing>
-            </w:r>
-          </w:p>
-          <w:p>
-            <w:pPr>
-              <w:rPr>
-                <w:rFonts w:ascii="Muli" w:hAnsi="Muli"/>
-                <w:sz w:val="16"/>
-                <w:szCs w:val="16"/>
-              </w:rPr>
-            </w:pPr>
-            <w:r>
-              <w:rPr>
-                <w:rFonts w:ascii="Muli" w:hAnsi="Muli"/>
-                <w:sz w:val="16"/>
-                <w:szCs w:val="16"/>
-              </w:rPr>
-              <w:t xml:space="preserve"> </w:t>
-            </w:r>
-          </w:p>
-        </w:tc>
-        <w:tc>
-          <w:tcPr>
-            <w:tcW w:w="8100" w:type="dxa"/>
-          </w:tcPr>
-          <w:p>
-            <w:pPr>
-              <w:ind w:left="360"/>
-              <w:rPr>
-                <w:rFonts w:ascii="Muli" w:hAnsi="Muli"/>
-                <w:sz w:val="28"/>
-                <w:szCs w:val="28"/>
-              </w:rPr>
-            </w:pPr>
-          </w:p>
-          <w:p>
-            <w:pPr>
-              <w:pStyle w:val="ListParagraph"/>
-              <w:numPr>
-                <w:ilvl w:val="0"/>
-                <w:numId w:val="1"/>
-              </w:numPr>
-              <w:spacing w:line="240" w:lineRule="auto"/>
-              <w:rPr>
-                <w:rFonts w:ascii="Muli" w:hAnsi="Muli"/>
-                <w:sz w:val="28"/>
-                <w:szCs w:val="28"/>
-              </w:rPr>
-            </w:pPr>
-            <w:r>
-              <w:rPr>
-                <w:rFonts w:ascii="Muli" w:hAnsi="Muli"/>
-                <w:sz w:val="28"/>
-                <w:szCs w:val="28"/>
-              </w:rPr>
-              <w:t xml:space="preserve">Print the </w:t>
-            </w:r>
-            <w:r>
-              <w:rPr>
-                <w:rFonts w:ascii="Muli" w:hAnsi="Muli"/>
-                <w:sz w:val="28"/>
-                <w:szCs w:val="28"/>
-              </w:rPr>
-              <w:t>form</w:t>
-            </w:r>
-            <w:r>
-              <w:rPr>
-                <w:rFonts w:ascii="Muli" w:hAnsi="Muli"/>
-                <w:sz w:val="28"/>
-                <w:szCs w:val="28"/>
-              </w:rPr>
-              <w:t>.</w:t>
-            </w:r>
-          </w:p>
-        </w:tc>
-      </w:tr>
-      <w:tr>
-        <w:tc>
-          <w:tcPr>
-            <w:tcW w:w="1795" w:type="dxa"/>
-            <w:vAlign w:val="center"/>
-          </w:tcPr>
-          <w:p>
-            <w:pPr>
-              <w:rPr>
-                <w:rFonts w:ascii="Muli" w:hAnsi="Muli"/>
-                <w:sz w:val="28"/>
-                <w:szCs w:val="28"/>
-              </w:rPr>
-            </w:pPr>
-            <w:r>
-              <w:rPr>
-                <w:rFonts w:ascii="Muli" w:hAnsi="Muli"/>
-                <w:noProof/>
-                <w:sz w:val="28"/>
-                <w:szCs w:val="28"/>
-              </w:rPr>
-              <w:drawing>
-                <wp:inline distT="0" distB="0" distL="0" distR="0" wp14:anchorId="30F50C88" wp14:editId="43EE7826">
-                  <wp:extent cx="914400" cy="914400"/>
-                  <wp:effectExtent l="0" t="0" r="0" b="0"/>
-                  <wp:docPr id="3" name="Picture 3"/>
-                  <wp:cNvGraphicFramePr>
-                    <a:graphicFrameLocks xmlns:a="http://schemas.openxmlformats.org/drawingml/2006/main" noChangeAspect="1"/>
-                  </wp:cNvGraphicFramePr>
-                  <a:graphic xmlns:a="http://schemas.openxmlformats.org/drawingml/2006/main">
-                    <a:graphicData uri="http://schemas.openxmlformats.org/drawingml/2006/picture">
-                      <pic:pic xmlns:pic="http://schemas.openxmlformats.org/drawingml/2006/picture">
-                        <pic:nvPicPr>
-                          <pic:cNvPr id="3" name="Picture 3"/>
-                          <pic:cNvPicPr/>
-                        </pic:nvPicPr>
-                        <pic:blipFill>
-                          <a:blip r:embed="rId7">
-                            <a:extLst>
-                              <a:ext uri="{28A0092B-C50C-407E-A947-70E740481C1C}">
-                                <a14:useLocalDpi xmlns:a14="http://schemas.microsoft.com/office/drawing/2010/main" val="0"/>
-                              </a:ext>
-                            </a:extLst>
-                          </a:blip>
-                          <a:stretch>
-                            <a:fillRect/>
-                          </a:stretch>
-                        </pic:blipFill>
-                        <pic:spPr>
-                          <a:xfrm>
-                            <a:off x="0" y="0"/>
-                            <a:ext cx="914400" cy="914400"/>
-                          </a:xfrm>
-                          <a:prstGeom prst="rect">
-                            <a:avLst/>
-                          </a:prstGeom>
-                        </pic:spPr>
-                      </pic:pic>
-                    </a:graphicData>
-                  </a:graphic>
-                </wp:inline>
-              </w:drawing>
-            </w:r>
-          </w:p>
-          <w:p>
-            <w:pPr>
-              <w:rPr>
-                <w:rFonts w:ascii="Muli" w:hAnsi="Muli"/>
-                <w:sz w:val="16"/>
-                <w:szCs w:val="16"/>
-              </w:rPr>
-            </w:pPr>
-            <w:r>
-              <w:rPr>
-                <w:rFonts w:ascii="Muli" w:hAnsi="Muli"/>
-                <w:sz w:val="16"/>
-                <w:szCs w:val="16"/>
-              </w:rPr>
-              <w:t xml:space="preserve"> </w:t>
-            </w:r>
-          </w:p>
-        </w:tc>
-        <w:tc>
-          <w:tcPr>
-            <w:tcW w:w="8100" w:type="dxa"/>
-          </w:tcPr>
-          <w:p>
-            <w:pPr>
-              <w:rPr>
-                <w:rFonts w:ascii="Muli" w:hAnsi="Muli"/>
-                <w:sz w:val="28"/>
-                <w:szCs w:val="28"/>
-              </w:rPr>
-            </w:pPr>
-          </w:p>
-          <w:p>
-            <w:pPr>
-              <w:pStyle w:val="ListParagraph"/>
-              <w:numPr>
-                <w:ilvl w:val="0"/>
-                <w:numId w:val="1"/>
-              </w:numPr>
-              <w:spacing w:line="240" w:lineRule="auto"/>
-              <w:rPr>
-                <w:rFonts w:ascii="Muli" w:hAnsi="Muli"/>
-                <w:sz w:val="28"/>
-                <w:szCs w:val="28"/>
-              </w:rPr>
-            </w:pPr>
-            <w:r>
-              <w:rPr>
-                <w:rFonts w:ascii="Muli" w:hAnsi="Muli"/>
-                <w:sz w:val="28"/>
-                <w:szCs w:val="28"/>
-              </w:rPr>
-              <w:t>If you did not include an e-signature, you must s</w:t>
-            </w:r>
-            <w:r>
-              <w:rPr>
-                <w:rFonts w:ascii="Muli" w:hAnsi="Muli"/>
-                <w:sz w:val="28"/>
-                <w:szCs w:val="28"/>
-              </w:rPr>
-              <w:t xml:space="preserve">ign </w:t>
-            </w:r>
-            <w:r>
-              <w:rPr>
-                <w:rFonts w:ascii="Muli" w:hAnsi="Muli"/>
-                <w:sz w:val="28"/>
-                <w:szCs w:val="28"/>
-              </w:rPr>
-              <w:t xml:space="preserve">and date </w:t>
-            </w:r>
-            <w:r>
-              <w:rPr>
-                <w:rFonts w:ascii="Muli" w:hAnsi="Muli"/>
-                <w:sz w:val="28"/>
-                <w:szCs w:val="28"/>
-              </w:rPr>
-              <w:t xml:space="preserve">the </w:t>
-            </w:r>
-            <w:r>
-              <w:rPr>
-                <w:rFonts w:ascii="Muli" w:hAnsi="Muli"/>
-                <w:sz w:val="28"/>
-                <w:szCs w:val="28"/>
-              </w:rPr>
-              <w:t>form.</w:t>
-            </w:r>
-          </w:p>
-        </w:tc>
-      </w:tr>
-      <w:tr>
-        <w:tc>
-          <w:tcPr>
-            <w:tcW w:w="1795" w:type="dxa"/>
-            <w:vAlign w:val="center"/>
-          </w:tcPr>
-          <w:p>
-            <w:pPr>
-              <w:rPr>
-                <w:rFonts w:ascii="Muli" w:hAnsi="Muli"/>
-                <w:sz w:val="28"/>
-                <w:szCs w:val="28"/>
-              </w:rPr>
-            </w:pPr>
-            <w:r>
-              <w:rPr>
-                <w:rFonts w:ascii="Muli" w:hAnsi="Muli"/>
-                <w:noProof/>
-                <w:sz w:val="28"/>
-                <w:szCs w:val="28"/>
-              </w:rPr>
-              <w:drawing>
-                <wp:inline distT="0" distB="0" distL="0" distR="0" wp14:anchorId="2E84333B" wp14:editId="20AE27B7">
-                  <wp:extent cx="914400" cy="914400"/>
-                  <wp:effectExtent l="0" t="0" r="0" b="0"/>
-                  <wp:docPr id="6" name="Picture 6"/>
-                  <wp:cNvGraphicFramePr>
-                    <a:graphicFrameLocks xmlns:a="http://schemas.openxmlformats.org/drawingml/2006/main" noChangeAspect="1"/>
-                  </wp:cNvGraphicFramePr>
-                  <a:graphic xmlns:a="http://schemas.openxmlformats.org/drawingml/2006/main">
-                    <a:graphicData uri="http://schemas.openxmlformats.org/drawingml/2006/picture">
-                      <pic:pic xmlns:pic="http://schemas.openxmlformats.org/drawingml/2006/picture">
-                        <pic:nvPicPr>
-                          <pic:cNvPr id="6" name="Picture 6"/>
-                          <pic:cNvPicPr/>
-                        </pic:nvPicPr>
-                        <pic:blipFill>
                           <a:blip r:embed="rId8">
                             <a:extLst>
                               <a:ext uri="{28A0092B-C50C-407E-A947-70E740481C1C}">
@@ -547,6 +258,295 @@
           </w:tcPr>
           <w:p>
             <w:pPr>
+              <w:ind w:left="360"/>
+              <w:rPr>
+                <w:rFonts w:ascii="Muli" w:hAnsi="Muli"/>
+                <w:sz w:val="28"/>
+                <w:szCs w:val="28"/>
+              </w:rPr>
+            </w:pPr>
+          </w:p>
+          <w:p>
+            <w:pPr>
+              <w:pStyle w:val="ListParagraph"/>
+              <w:numPr>
+                <w:ilvl w:val="0"/>
+                <w:numId w:val="1"/>
+              </w:numPr>
+              <w:spacing w:line="240" w:lineRule="auto"/>
+              <w:rPr>
+                <w:rFonts w:ascii="Muli" w:hAnsi="Muli"/>
+                <w:sz w:val="28"/>
+                <w:szCs w:val="28"/>
+              </w:rPr>
+            </w:pPr>
+            <w:r>
+              <w:rPr>
+                <w:rFonts w:ascii="Muli" w:hAnsi="Muli"/>
+                <w:sz w:val="28"/>
+                <w:szCs w:val="28"/>
+              </w:rPr>
+              <w:t xml:space="preserve">Print the </w:t>
+            </w:r>
+            <w:r>
+              <w:rPr>
+                <w:rFonts w:ascii="Muli" w:hAnsi="Muli"/>
+                <w:sz w:val="28"/>
+                <w:szCs w:val="28"/>
+              </w:rPr>
+              <w:t>form</w:t>
+            </w:r>
+            <w:r>
+              <w:rPr>
+                <w:rFonts w:ascii="Muli" w:hAnsi="Muli"/>
+                <w:sz w:val="28"/>
+                <w:szCs w:val="28"/>
+              </w:rPr>
+              <w:t>.</w:t>
+            </w:r>
+          </w:p>
+        </w:tc>
+      </w:tr>
+      <w:tr>
+        <w:tc>
+          <w:tcPr>
+            <w:tcW w:w="1795" w:type="dxa"/>
+            <w:vAlign w:val="center"/>
+          </w:tcPr>
+          <w:p>
+            <w:pPr>
+              <w:rPr>
+                <w:rFonts w:ascii="Muli" w:hAnsi="Muli"/>
+                <w:sz w:val="28"/>
+                <w:szCs w:val="28"/>
+              </w:rPr>
+            </w:pPr>
+            <w:r>
+              <w:rPr>
+                <w:rFonts w:ascii="Muli" w:hAnsi="Muli"/>
+                <w:noProof/>
+                <w:sz w:val="28"/>
+                <w:szCs w:val="28"/>
+              </w:rPr>
+              <w:drawing>
+                <wp:inline distT="0" distB="0" distL="0" distR="0" wp14:anchorId="30F50C88" wp14:editId="43EE7826">
+                  <wp:extent cx="914400" cy="914400"/>
+                  <wp:effectExtent l="0" t="0" r="0" b="0"/>
+                  <wp:docPr id="3" name="Picture 3"/>
+                  <wp:cNvGraphicFramePr>
+                    <a:graphicFrameLocks xmlns:a="http://schemas.openxmlformats.org/drawingml/2006/main" noChangeAspect="1"/>
+                  </wp:cNvGraphicFramePr>
+                  <a:graphic xmlns:a="http://schemas.openxmlformats.org/drawingml/2006/main">
+                    <a:graphicData uri="http://schemas.openxmlformats.org/drawingml/2006/picture">
+                      <pic:pic xmlns:pic="http://schemas.openxmlformats.org/drawingml/2006/picture">
+                        <pic:nvPicPr>
+                          <pic:cNvPr id="3" name="Picture 3"/>
+                          <pic:cNvPicPr/>
+                        </pic:nvPicPr>
+                        <pic:blipFill>
+                          <a:blip r:embed="rId9">
+                            <a:extLst>
+                              <a:ext uri="{28A0092B-C50C-407E-A947-70E740481C1C}">
+                                <a14:useLocalDpi xmlns:a14="http://schemas.microsoft.com/office/drawing/2010/main" val="0"/>
+                              </a:ext>
+                            </a:extLst>
+                          </a:blip>
+                          <a:stretch>
+                            <a:fillRect/>
+                          </a:stretch>
+                        </pic:blipFill>
+                        <pic:spPr>
+                          <a:xfrm>
+                            <a:off x="0" y="0"/>
+                            <a:ext cx="914400" cy="914400"/>
+                          </a:xfrm>
+                          <a:prstGeom prst="rect">
+                            <a:avLst/>
+                          </a:prstGeom>
+                        </pic:spPr>
+                      </pic:pic>
+                    </a:graphicData>
+                  </a:graphic>
+                </wp:inline>
+              </w:drawing>
+            </w:r>
+          </w:p>
+          <w:p>
+            <w:pPr>
+              <w:rPr>
+                <w:rFonts w:ascii="Muli" w:hAnsi="Muli"/>
+                <w:sz w:val="16"/>
+                <w:szCs w:val="16"/>
+              </w:rPr>
+            </w:pPr>
+            <w:r>
+              <w:rPr>
+                <w:rFonts w:ascii="Muli" w:hAnsi="Muli"/>
+                <w:sz w:val="16"/>
+                <w:szCs w:val="16"/>
+              </w:rPr>
+              <w:t xml:space="preserve"> </w:t>
+            </w:r>
+          </w:p>
+        </w:tc>
+        <w:tc>
+          <w:tcPr>
+            <w:tcW w:w="8100" w:type="dxa"/>
+          </w:tcPr>
+          <w:p>
+            <w:pPr>
+              <w:rPr>
+                <w:rFonts w:ascii="Muli" w:hAnsi="Muli"/>
+                <w:sz w:val="28"/>
+                <w:szCs w:val="28"/>
+              </w:rPr>
+            </w:pPr>
+          </w:p>
+          <w:p>
+            <w:pPr>
+              <w:pStyle w:val="ListParagraph"/>
+              <w:numPr>
+                <w:ilvl w:val="0"/>
+                <w:numId w:val="1"/>
+              </w:numPr>
+              <w:spacing w:line="240" w:lineRule="auto"/>
+              <w:rPr>
+                <w:rFonts w:ascii="Muli" w:hAnsi="Muli"/>
+                <w:sz w:val="28"/>
+                <w:szCs w:val="28"/>
+              </w:rPr>
+            </w:pPr>
+            <w:r>
+              <w:rPr>
+                <w:rFonts w:ascii="Muli" w:hAnsi="Muli"/>
+                <w:sz w:val="28"/>
+                <w:szCs w:val="28"/>
+              </w:rPr>
+              <w:t>If you did not include an e-signature, you must s</w:t>
+            </w:r>
+            <w:r>
+              <w:rPr>
+                <w:rFonts w:ascii="Muli" w:hAnsi="Muli"/>
+                <w:sz w:val="28"/>
+                <w:szCs w:val="28"/>
+              </w:rPr>
+              <w:t xml:space="preserve">ign </w:t>
+            </w:r>
+            <w:r>
+              <w:rPr>
+                <w:rFonts w:ascii="Muli" w:hAnsi="Muli"/>
+                <w:sz w:val="28"/>
+                <w:szCs w:val="28"/>
+              </w:rPr>
+              <w:t xml:space="preserve">and date </w:t>
+            </w:r>
+            <w:r>
+              <w:rPr>
+                <w:rFonts w:ascii="Muli" w:hAnsi="Muli"/>
+                <w:sz w:val="28"/>
+                <w:szCs w:val="28"/>
+              </w:rPr>
+              <w:t xml:space="preserve">the </w:t>
+            </w:r>
+            <w:r>
+              <w:rPr>
+                <w:rFonts w:ascii="Muli" w:hAnsi="Muli"/>
+                <w:sz w:val="28"/>
+                <w:szCs w:val="28"/>
+              </w:rPr>
+              <w:t>form.</w:t>
+            </w:r>
+          </w:p>
+        </w:tc>
+      </w:tr>
+      <w:tr>
+        <w:tc>
+          <w:tcPr>
+            <w:tcW w:w="1795" w:type="dxa"/>
+            <w:vAlign w:val="center"/>
+          </w:tcPr>
+          <w:p>
+            <w:pPr>
+              <w:rPr>
+                <w:rFonts w:ascii="Muli" w:hAnsi="Muli"/>
+                <w:sz w:val="28"/>
+                <w:szCs w:val="28"/>
+              </w:rPr>
+            </w:pPr>
+            <w:r>
+              <w:rPr>
+                <w:rFonts w:ascii="Muli" w:hAnsi="Muli"/>
+                <w:noProof/>
+                <w:sz w:val="28"/>
+                <w:szCs w:val="28"/>
+              </w:rPr>
+              <w:drawing>
+                <wp:inline distT="0" distB="0" distL="0" distR="0" wp14:anchorId="2E84333B" wp14:editId="20AE27B7">
+                  <wp:extent cx="914400" cy="914400"/>
+                  <wp:effectExtent l="0" t="0" r="0" b="0"/>
+                  <wp:docPr id="6" name="Picture 6"/>
+                  <wp:cNvGraphicFramePr>
+                    <a:graphicFrameLocks xmlns:a="http://schemas.openxmlformats.org/drawingml/2006/main" noChangeAspect="1"/>
+                  </wp:cNvGraphicFramePr>
+                  <a:graphic xmlns:a="http://schemas.openxmlformats.org/drawingml/2006/main">
+                    <a:graphicData uri="http://schemas.openxmlformats.org/drawingml/2006/picture">
+                      <pic:pic xmlns:pic="http://schemas.openxmlformats.org/drawingml/2006/picture">
+                        <pic:nvPicPr>
+                          <pic:cNvPr id="6" name="Picture 6"/>
+                          <pic:cNvPicPr/>
+                        </pic:nvPicPr>
+                        <pic:blipFill>
+                          <a:blip r:embed="rId10">
+                            <a:extLst>
+                              <a:ext uri="{28A0092B-C50C-407E-A947-70E740481C1C}">
+                                <a14:useLocalDpi xmlns:a14="http://schemas.microsoft.com/office/drawing/2010/main" val="0"/>
+                              </a:ext>
+                            </a:extLst>
+                          </a:blip>
+                          <a:stretch>
+                            <a:fillRect/>
+                          </a:stretch>
+                        </pic:blipFill>
+                        <pic:spPr>
+                          <a:xfrm>
+                            <a:off x="0" y="0"/>
+                            <a:ext cx="914400" cy="914400"/>
+                          </a:xfrm>
+                          <a:prstGeom prst="rect">
+                            <a:avLst/>
+                          </a:prstGeom>
+                        </pic:spPr>
+                      </pic:pic>
+                    </a:graphicData>
+                  </a:graphic>
+                </wp:inline>
+              </w:drawing>
+            </w:r>
+          </w:p>
+          <w:p>
+            <w:pPr>
+              <w:rPr>
+                <w:rFonts w:ascii="Muli" w:hAnsi="Muli"/>
+                <w:sz w:val="16"/>
+                <w:szCs w:val="16"/>
+              </w:rPr>
+            </w:pPr>
+            <w:r>
+              <w:rPr>
+                <w:rFonts w:ascii="Muli" w:hAnsi="Muli"/>
+                <w:sz w:val="16"/>
+                <w:szCs w:val="16"/>
+              </w:rPr>
+              <w:t xml:space="preserve"> </w:t>
+            </w:r>
+          </w:p>
+        </w:tc>
+        <w:tc>
+          <w:tcPr>
+            <w:tcW w:w="8100" w:type="dxa"/>
+          </w:tcPr>
+          <w:p>
+            <w:pPr>
               <w:rPr>
                 <w:rFonts w:ascii="Muli" w:hAnsi="Muli"/>
                 <w:sz w:val="28"/>
@@ -632,7 +632,7 @@
                           </pic:cNvPicPr>
                         </pic:nvPicPr>
                         <pic:blipFill>
-                          <a:blip r:embed="rId9">
+                          <a:blip r:embed="rId11">
                             <a:extLst>
                               <a:ext uri="{28A0092B-C50C-407E-A947-70E740481C1C}">
                                 <a14:useLocalDpi xmlns:a14="http://schemas.microsoft.com/office/drawing/2010/main" val="0"/>
@@ -698,47 +698,7 @@
                 <w:sz w:val="28"/>
                 <w:szCs w:val="28"/>
               </w:rPr>
-              <w:t>Send</w:t>
-            </w:r>
-            <w:r>
-              <w:rPr>
-                <w:rFonts w:ascii="Muli" w:hAnsi="Muli"/>
-                <w:sz w:val="28"/>
-                <w:szCs w:val="28"/>
-              </w:rPr>
-              <w:t xml:space="preserve"> your</w:t>
-            </w:r>
-            <w:r>
-              <w:rPr>
-                <w:rFonts w:ascii="Muli" w:hAnsi="Muli"/>
-                <w:sz w:val="28"/>
-                <w:szCs w:val="28"/>
-              </w:rPr>
-              <w:t xml:space="preserve"> </w:t>
-            </w:r>
-            <w:r>
-              <w:rPr>
-                <w:rFonts w:ascii="Muli" w:hAnsi="Muli"/>
-                <w:sz w:val="28"/>
-                <w:szCs w:val="28"/>
-              </w:rPr>
-              <w:t xml:space="preserve">form </w:t>
-            </w:r>
-            <w:r>
-              <w:rPr>
-                <w:rFonts w:ascii="Muli" w:hAnsi="Muli"/>
-                <w:sz w:val="28"/>
-                <w:szCs w:val="28"/>
-              </w:rPr>
-              <w:t>to the Office of Interpreter Services, circuit clerk, judge or other court staff</w:t>
-            </w:r>
-            <w:r>
-              <w:rPr>
-                <w:rFonts w:ascii="Muli" w:hAnsi="Muli"/>
-                <w:sz w:val="28"/>
-                <w:szCs w:val="28"/>
-              </w:rPr>
-              <w:t>.</w:t>
+              <w:t>Bring your form to court. Each court handles Interpreter requests differently. Ask what to do with this form.</w:t>
             </w:r>
           </w:p>
         </w:tc>
@@ -756,59 +716,17 @@
     </w:p>
     <w:p>
       <w:pPr>
-        <w:jc w:val="center"/>
-        <w:rPr>
-          <w:rFonts w:ascii="Muli" w:hAnsi="Muli"/>
-          <w:b/>
-          <w:bCs/>
-          <w:sz w:val="28"/>
-          <w:szCs w:val="28"/>
-        </w:rPr>
-      </w:pPr>
-      <w:r>
-        <w:rPr>
-          <w:rFonts w:ascii="Muli" w:hAnsi="Muli"/>
-          <w:b/>
-          <w:bCs/>
-          <w:sz w:val="28"/>
-          <w:szCs w:val="28"/>
-        </w:rPr>
-        <w:t xml:space="preserve">Do not </w:t>
-      </w:r>
-      <w:r>
-        <w:rPr>
-          <w:rFonts w:ascii="Muli" w:hAnsi="Muli"/>
-          <w:b/>
-          <w:bCs/>
-          <w:sz w:val="28"/>
-          <w:szCs w:val="28"/>
-        </w:rPr>
-        <w:t>send these instructions</w:t>
-      </w:r>
-      <w:bookmarkStart w:id="0" w:name="_GoBack"/>
-      <w:bookmarkEnd w:id="0"/>
-      <w:r>
-        <w:rPr>
-          <w:rFonts w:ascii="Muli" w:hAnsi="Muli"/>
-          <w:b/>
-          <w:bCs/>
-          <w:sz w:val="28"/>
-          <w:szCs w:val="28"/>
-        </w:rPr>
-        <w:t>.</w:t>
-      </w:r>
-    </w:p>
-    <w:p>
-      <w:pPr>
         <w:rPr>
           <w:rFonts w:ascii="Muli" w:hAnsi="Muli"/>
         </w:rPr>
       </w:pPr>
+      <w:bookmarkStart w:id="0" w:name="_GoBack"/>
+      <w:bookmarkEnd w:id="0"/>
     </w:p>
     <w:p/>
     <w:p/>
     <w:sectPr>
-      <w:footerReference w:type="first" r:id="rId10"/>
+      <w:footerReference w:type="first" r:id="rId12"/>
       <w:pgSz w:w="12240" w:h="15840"/>
       <w:pgMar w:top="864" w:right="1152" w:bottom="1440" w:left="1440" w:header="720" w:footer="720" w:gutter="0"/>
       <w:pgNumType w:start="1"/>
@@ -818,6 +736,31 @@
     </w:sectPr>
   </w:body>
 </w:document>
+</file>
+
+<file path=word/endnotes.xml><?xml version="1.0" encoding="utf-8"?>
+<w:endnotes xmlns:wpc="http://schemas.microsoft.com/office/word/2010/wordprocessingCanvas" xmlns:cx="http://schemas.microsoft.com/office/drawing/2014/chartex" xmlns:mc="http://schemas.openxmlformats.org/markup-compatibility/2006" xmlns:o="urn:schemas-microsoft-com:office:office" xmlns:r="http://schemas.openxmlformats.org/officeDocument/2006/relationships" xmlns:m="http://schemas.openxmlformats.org/officeDocument/2006/math" xmlns:v="urn:schemas-microsoft-com:vml" xmlns:wp14="http://schemas.microsoft.com/office/word/2010/wordprocessingDrawing" xmlns:wp="http://schemas.openxmlformats.org/drawingml/2006/wordprocessingDrawing" xmlns:w10="urn:schemas-microsoft-com:office:word" xmlns:w="http://schemas.openxmlformats.org/wordprocessingml/2006/main" xmlns:w14="http://schemas.microsoft.com/office/word/2010/wordml" xmlns:w15="http://schemas.microsoft.com/office/word/2012/wordml" xmlns:w16se="http://schemas.microsoft.com/office/word/2015/wordml/symex" xmlns:wpg="http://schemas.microsoft.com/office/word/2010/wordprocessingGroup" xmlns:wpi="http://schemas.microsoft.com/office/word/2010/wordprocessingInk" xmlns:wne="http://schemas.microsoft.com/office/word/2006/wordml" xmlns:wps="http://schemas.microsoft.com/office/word/2010/wordprocessingShape" mc:Ignorable="w14 w15 w16se wp14">
+  <w:endnote w:type="separator" w:id="-1">
+    <w:p>
+      <w:pPr>
+        <w:spacing w:after="0" w:line="240" w:lineRule="auto"/>
+      </w:pPr>
+      <w:r>
+        <w:separator/>
+      </w:r>
+    </w:p>
+  </w:endnote>
+  <w:endnote w:type="continuationSeparator" w:id="0">
+    <w:p>
+      <w:pPr>
+        <w:spacing w:after="0" w:line="240" w:lineRule="auto"/>
+      </w:pPr>
+      <w:r>
+        <w:continuationSeparator/>
+      </w:r>
+    </w:p>
+  </w:endnote>
+</w:endnotes>
 </file>
 
 <file path=word/footer1.xml><?xml version="1.0" encoding="utf-8"?>
@@ -847,6 +790,31 @@
     </w:hyperlink>
   </w:p>
 </w:ftr>
+</file>
+
+<file path=word/footnotes.xml><?xml version="1.0" encoding="utf-8"?>
+<w:footnotes xmlns:wpc="http://schemas.microsoft.com/office/word/2010/wordprocessingCanvas" xmlns:cx="http://schemas.microsoft.com/office/drawing/2014/chartex" xmlns:mc="http://schemas.openxmlformats.org/markup-compatibility/2006" xmlns:o="urn:schemas-microsoft-com:office:office" xmlns:r="http://schemas.openxmlformats.org/officeDocument/2006/relationships" xmlns:m="http://schemas.openxmlformats.org/officeDocument/2006/math" xmlns:v="urn:schemas-microsoft-com:vml" xmlns:wp14="http://schemas.microsoft.com/office/word/2010/wordprocessingDrawing" xmlns:wp="http://schemas.openxmlformats.org/drawingml/2006/wordprocessingDrawing" xmlns:w10="urn:schemas-microsoft-com:office:word" xmlns:w="http://schemas.openxmlformats.org/wordprocessingml/2006/main" xmlns:w14="http://schemas.microsoft.com/office/word/2010/wordml" xmlns:w15="http://schemas.microsoft.com/office/word/2012/wordml" xmlns:w16se="http://schemas.microsoft.com/office/word/2015/wordml/symex" xmlns:wpg="http://schemas.microsoft.com/office/word/2010/wordprocessingGroup" xmlns:wpi="http://schemas.microsoft.com/office/word/2010/wordprocessingInk" xmlns:wne="http://schemas.microsoft.com/office/word/2006/wordml" xmlns:wps="http://schemas.microsoft.com/office/word/2010/wordprocessingShape" mc:Ignorable="w14 w15 w16se wp14">
+  <w:footnote w:type="separator" w:id="-1">
+    <w:p>
+      <w:pPr>
+        <w:spacing w:after="0" w:line="240" w:lineRule="auto"/>
+      </w:pPr>
+      <w:r>
+        <w:separator/>
+      </w:r>
+    </w:p>
+  </w:footnote>
+  <w:footnote w:type="continuationSeparator" w:id="0">
+    <w:p>
+      <w:pPr>
+        <w:spacing w:after="0" w:line="240" w:lineRule="auto"/>
+      </w:pPr>
+      <w:r>
+        <w:continuationSeparator/>
+      </w:r>
+    </w:p>
+  </w:footnote>
+</w:footnotes>
 </file>
 
 <file path=word/numbering.xml><?xml version="1.0" encoding="utf-8"?>

</xml_diff>